<commit_message>
Paste Rephrased data of headphone cases
</commit_message>
<xml_diff>
--- a/images/electronics/portable_sound_&_vision/accessories/headphone, earbuds & accessories/headphone adapters/all headphone adapters.docx
+++ b/images/electronics/portable_sound_&_vision/accessories/headphone, earbuds & accessories/headphone adapters/all headphone adapters.docx
@@ -645,8 +645,6 @@
               </w:rPr>
               <w:t>Dual Device Connection: Pair with two devices simultaneously, ensuring you never miss a call while listening to music. It automatically reconnects to your last paired devices within range.</w:t>
             </w:r>
-            <w:bookmarkStart w:id="0" w:name="_GoBack"/>
-            <w:bookmarkEnd w:id="0"/>
           </w:p>
           <w:p>
             <w:pPr>
@@ -1223,24 +1221,25 @@
                 <w:szCs w:val="26"/>
               </w:rPr>
             </w:pPr>
-          </w:p>
-          <w:p>
-            <w:pPr>
-              <w:spacing w:line="276" w:lineRule="auto"/>
-              <w:rPr>
-                <w:rFonts w:ascii="Leelawadee" w:hAnsi="Leelawadee" w:cs="Leelawadee"/>
-                <w:sz w:val="26"/>
-                <w:szCs w:val="26"/>
-              </w:rPr>
-            </w:pPr>
-            <w:r>
-              <w:rPr>
-                <w:rFonts w:ascii="Leelawadee" w:hAnsi="Leelawadee" w:cs="Leelawadee"/>
-                <w:sz w:val="26"/>
-                <w:szCs w:val="26"/>
-              </w:rPr>
-              <w:t xml:space="preserve">Durable &amp; Stable: Tested for over 15,000 bends, with shielded enamel wire for stable signal transmission and metal-coated connectors for </w:t>
-            </w:r>
+            <w:r>
+              <w:rPr>
+                <w:rFonts w:ascii="Leelawadee" w:hAnsi="Leelawadee" w:cs="Leelawadee"/>
+                <w:sz w:val="26"/>
+                <w:szCs w:val="26"/>
+              </w:rPr>
+              <w:t>Durable &amp; Stable: Tested for over 15,000 bends, with shielded enamel wire for stable signal transmission and metal-coated connectors for lossless audio.</w:t>
+            </w:r>
+          </w:p>
+          <w:p>
+            <w:pPr>
+              <w:spacing w:line="276" w:lineRule="auto"/>
+              <w:jc w:val="both"/>
+              <w:rPr>
+                <w:rFonts w:ascii="Leelawadee" w:hAnsi="Leelawadee" w:cs="Leelawadee"/>
+                <w:sz w:val="26"/>
+                <w:szCs w:val="26"/>
+              </w:rPr>
+            </w:pPr>
             <w:r>
               <w:rPr>
                 <w:rFonts w:ascii="Leelawadee" w:hAnsi="Leelawadee" w:cs="Leelawadee"/>
@@ -1248,26 +1247,7 @@
                 <w:szCs w:val="26"/>
               </w:rPr>
               <w:lastRenderedPageBreak/>
-              <w:t>lossless audio.</w:t>
-            </w:r>
-          </w:p>
-          <w:p>
-            <w:pPr>
-              <w:spacing w:line="276" w:lineRule="auto"/>
-              <w:jc w:val="both"/>
-              <w:rPr>
-                <w:rFonts w:ascii="Leelawadee" w:hAnsi="Leelawadee" w:cs="Leelawadee"/>
-                <w:sz w:val="26"/>
-                <w:szCs w:val="26"/>
-              </w:rPr>
-            </w:pPr>
-            <w:r>
-              <w:rPr>
-                <w:rFonts w:ascii="Leelawadee" w:hAnsi="Leelawadee" w:cs="Leelawadee"/>
-                <w:sz w:val="26"/>
-                <w:szCs w:val="26"/>
-              </w:rPr>
-              <w:t>Note: May not support calling on USB-C devices with a 3.5mm port, such as Galaxy S9/S8/Note 9/S10, iPad Pro 11", and iPad Pro 12.9"</w:t>
+              <w:t>Note: May not support calling on USB-C devices with a 3.5mm port, such as Galaxy S9/S8/Note 9/S10, iPad Pro 11, and iPad Pro 12.9</w:t>
             </w:r>
           </w:p>
         </w:tc>
@@ -1834,8 +1814,18 @@
                 <w:sz w:val="26"/>
                 <w:szCs w:val="26"/>
               </w:rPr>
-              <w:t xml:space="preserve">What’s Included: 3x USB C to 3.5mm Audio Adapters. If you have any </w:t>
-            </w:r>
+              <w:t>What’s Included: 3x USB C to 3.5mm Audio Adapters. If you have any questions, feel free to contact us for support.</w:t>
+            </w:r>
+          </w:p>
+          <w:p>
+            <w:pPr>
+              <w:spacing w:line="276" w:lineRule="auto"/>
+              <w:rPr>
+                <w:rFonts w:ascii="Leelawadee" w:hAnsi="Leelawadee" w:cs="Leelawadee"/>
+                <w:sz w:val="26"/>
+                <w:szCs w:val="26"/>
+              </w:rPr>
+            </w:pPr>
             <w:r>
               <w:rPr>
                 <w:rFonts w:ascii="Leelawadee" w:hAnsi="Leelawadee" w:cs="Leelawadee"/>
@@ -1843,24 +1833,6 @@
                 <w:szCs w:val="26"/>
               </w:rPr>
               <w:lastRenderedPageBreak/>
-              <w:t>questions, feel free to contact us for support.</w:t>
-            </w:r>
-          </w:p>
-          <w:p>
-            <w:pPr>
-              <w:spacing w:line="276" w:lineRule="auto"/>
-              <w:rPr>
-                <w:rFonts w:ascii="Leelawadee" w:hAnsi="Leelawadee" w:cs="Leelawadee"/>
-                <w:sz w:val="26"/>
-                <w:szCs w:val="26"/>
-              </w:rPr>
-            </w:pPr>
-            <w:r>
-              <w:rPr>
-                <w:rFonts w:ascii="Leelawadee" w:hAnsi="Leelawadee" w:cs="Leelawadee"/>
-                <w:sz w:val="26"/>
-                <w:szCs w:val="26"/>
-              </w:rPr>
               <w:t>Note: If your USB-C device already has a 3.5mm audio port, this adapter may not support calls.</w:t>
             </w:r>
           </w:p>
@@ -1937,6 +1909,28 @@
                 <w:szCs w:val="26"/>
               </w:rPr>
             </w:pPr>
+          </w:p>
+          <w:p>
+            <w:pPr>
+              <w:spacing w:line="276" w:lineRule="auto"/>
+              <w:jc w:val="both"/>
+              <w:rPr>
+                <w:rFonts w:ascii="Leelawadee" w:hAnsi="Leelawadee" w:cs="Leelawadee"/>
+                <w:sz w:val="26"/>
+                <w:szCs w:val="26"/>
+              </w:rPr>
+            </w:pPr>
+          </w:p>
+          <w:p>
+            <w:pPr>
+              <w:spacing w:line="276" w:lineRule="auto"/>
+              <w:jc w:val="both"/>
+              <w:rPr>
+                <w:rFonts w:ascii="Leelawadee" w:hAnsi="Leelawadee" w:cs="Leelawadee"/>
+                <w:sz w:val="26"/>
+                <w:szCs w:val="26"/>
+              </w:rPr>
+            </w:pPr>
             <w:hyperlink r:id="rId9" w:history="1">
               <w:r>
                 <w:rPr>
@@ -2713,34 +2707,34 @@
                 <w:sz w:val="26"/>
                 <w:szCs w:val="26"/>
               </w:rPr>
+              <w:t xml:space="preserve">Number of Ports: </w:t>
+            </w:r>
+            <w:r>
+              <w:rPr>
+                <w:rFonts w:ascii="Leelawadee" w:hAnsi="Leelawadee" w:cs="Leelawadee"/>
+                <w:sz w:val="26"/>
+                <w:szCs w:val="26"/>
+              </w:rPr>
+              <w:t>1</w:t>
+            </w:r>
+          </w:p>
+          <w:p>
+            <w:pPr>
+              <w:spacing w:line="276" w:lineRule="auto"/>
+              <w:jc w:val="both"/>
+              <w:rPr>
+                <w:rFonts w:ascii="Leelawadee" w:hAnsi="Leelawadee" w:cs="Leelawadee"/>
+                <w:sz w:val="26"/>
+                <w:szCs w:val="26"/>
+              </w:rPr>
+            </w:pPr>
+            <w:r>
+              <w:rPr>
+                <w:rFonts w:ascii="Leelawadee" w:hAnsi="Leelawadee" w:cs="Leelawadee"/>
+                <w:sz w:val="26"/>
+                <w:szCs w:val="26"/>
+              </w:rPr>
               <w:lastRenderedPageBreak/>
-              <w:t xml:space="preserve">Number of Ports: </w:t>
-            </w:r>
-            <w:r>
-              <w:rPr>
-                <w:rFonts w:ascii="Leelawadee" w:hAnsi="Leelawadee" w:cs="Leelawadee"/>
-                <w:sz w:val="26"/>
-                <w:szCs w:val="26"/>
-              </w:rPr>
-              <w:t>1</w:t>
-            </w:r>
-          </w:p>
-          <w:p>
-            <w:pPr>
-              <w:spacing w:line="276" w:lineRule="auto"/>
-              <w:jc w:val="both"/>
-              <w:rPr>
-                <w:rFonts w:ascii="Leelawadee" w:hAnsi="Leelawadee" w:cs="Leelawadee"/>
-                <w:sz w:val="26"/>
-                <w:szCs w:val="26"/>
-              </w:rPr>
-            </w:pPr>
-            <w:r>
-              <w:rPr>
-                <w:rFonts w:ascii="Leelawadee" w:hAnsi="Leelawadee" w:cs="Leelawadee"/>
-                <w:sz w:val="26"/>
-                <w:szCs w:val="26"/>
-              </w:rPr>
               <w:t>Power Plug</w:t>
             </w:r>
             <w:r>
@@ -2848,18 +2842,36 @@
                 <w:sz w:val="26"/>
                 <w:szCs w:val="26"/>
               </w:rPr>
+              <w:t>-</w:t>
+            </w:r>
+            <w:r>
+              <w:rPr>
+                <w:rFonts w:ascii="Leelawadee" w:hAnsi="Leelawadee" w:cs="Leelawadee"/>
+                <w:sz w:val="26"/>
+                <w:szCs w:val="26"/>
+              </w:rPr>
               <w:t>Made in China</w:t>
             </w:r>
-          </w:p>
-          <w:p>
-            <w:pPr>
-              <w:spacing w:line="276" w:lineRule="auto"/>
-              <w:rPr>
-                <w:rFonts w:ascii="Leelawadee" w:hAnsi="Leelawadee" w:cs="Leelawadee"/>
-                <w:sz w:val="26"/>
-                <w:szCs w:val="26"/>
-              </w:rPr>
-            </w:pPr>
+            <w:bookmarkStart w:id="0" w:name="_GoBack"/>
+            <w:bookmarkEnd w:id="0"/>
+          </w:p>
+          <w:p>
+            <w:pPr>
+              <w:spacing w:line="276" w:lineRule="auto"/>
+              <w:rPr>
+                <w:rFonts w:ascii="Leelawadee" w:hAnsi="Leelawadee" w:cs="Leelawadee"/>
+                <w:sz w:val="26"/>
+                <w:szCs w:val="26"/>
+              </w:rPr>
+            </w:pPr>
+            <w:r>
+              <w:rPr>
+                <w:rFonts w:ascii="Leelawadee" w:hAnsi="Leelawadee" w:cs="Leelawadee"/>
+                <w:sz w:val="26"/>
+                <w:szCs w:val="26"/>
+              </w:rPr>
+              <w:t>-</w:t>
+            </w:r>
             <w:r>
               <w:rPr>
                 <w:rFonts w:ascii="Leelawadee" w:hAnsi="Leelawadee" w:cs="Leelawadee"/>
@@ -2878,6 +2890,14 @@
                 <w:szCs w:val="26"/>
               </w:rPr>
             </w:pPr>
+            <w:r>
+              <w:rPr>
+                <w:rFonts w:ascii="Leelawadee" w:hAnsi="Leelawadee" w:cs="Leelawadee"/>
+                <w:sz w:val="26"/>
+                <w:szCs w:val="26"/>
+              </w:rPr>
+              <w:t>-</w:t>
+            </w:r>
             <w:r>
               <w:rPr>
                 <w:rFonts w:ascii="Leelawadee" w:hAnsi="Leelawadee" w:cs="Leelawadee"/>
@@ -3631,7 +3651,7 @@
 </file>
 
 <file path=customXml/itemProps1.xml><?xml version="1.0" encoding="utf-8"?>
-<ds:datastoreItem xmlns:ds="http://schemas.openxmlformats.org/officeDocument/2006/customXml" ds:itemID="{549670F8-06E4-4DC4-87BF-6B45F78BF537}">
+<ds:datastoreItem xmlns:ds="http://schemas.openxmlformats.org/officeDocument/2006/customXml" ds:itemID="{D04235AA-197A-4C29-8934-0FB17C7EE140}">
   <ds:schemaRefs>
     <ds:schemaRef ds:uri="http://schemas.openxmlformats.org/officeDocument/2006/bibliography"/>
   </ds:schemaRefs>

</xml_diff>